<commit_message>
new program & kursach theme set
</commit_message>
<xml_diff>
--- a/Русин В., курсовая, v-2.0.docx
+++ b/Русин В., курсовая, v-2.0.docx
@@ -326,44 +326,17 @@
         <w:shd w:val="clear" w:color="auto" w:fill="FFFFFF"/>
         <w:jc w:val="center"/>
         <w:rPr>
-          <w:szCs w:val="28"/>
-        </w:rPr>
-      </w:pPr>
-      <w:r>
-        <w:rPr>
-          <w:szCs w:val="28"/>
-        </w:rPr>
-        <w:t>О</w:t>
-      </w:r>
-      <w:r>
-        <w:rPr>
-          <w:szCs w:val="28"/>
-        </w:rPr>
-        <w:t xml:space="preserve"> числ</w:t>
-      </w:r>
-      <w:r>
-        <w:rPr>
-          <w:szCs w:val="28"/>
-        </w:rPr>
-        <w:t>е</w:t>
-      </w:r>
-      <w:r>
-        <w:rPr>
-          <w:szCs w:val="28"/>
-        </w:rPr>
-        <w:t xml:space="preserve"> золотого сечения</w:t>
-      </w:r>
-    </w:p>
-    <w:p>
-      <w:pPr>
-        <w:shd w:val="clear" w:color="auto" w:fill="FFFFFF"/>
-        <w:jc w:val="center"/>
-        <w:rPr>
-          <w:color w:val="FF0000"/>
-          <w:sz w:val="20"/>
-          <w:szCs w:val="20"/>
-        </w:rPr>
-      </w:pPr>
+          <w:sz w:val="20"/>
+          <w:szCs w:val="20"/>
+        </w:rPr>
+      </w:pPr>
+      <w:r>
+        <w:rPr>
+          <w:rFonts w:ascii="OfficinaSans" w:hAnsi="OfficinaSans"/>
+          <w:shd w:val="clear" w:color="auto" w:fill="FCFCFC"/>
+        </w:rPr>
+        <w:t>Автоматизация сохранения и исследования результатов одного вычислительного эксперимента</w:t>
+      </w:r>
     </w:p>
     <w:p>
       <w:pPr>

</xml_diff>